<commit_message>
Design e Life Cycle
</commit_message>
<xml_diff>
--- a/Documentazione/Project Plan/Componenti Project Plan/Software Design/Software_Design.docx
+++ b/Documentazione/Project Plan/Componenti Project Plan/Software Design/Software_Design.docx
@@ -1,6 +1,6 @@
 
 <file path=word/document.xml><?xml version="1.0" encoding="utf-8"?>
-<w:document xmlns:wpc="http://schemas.microsoft.com/office/word/2010/wordprocessingCanvas" xmlns:cx="http://schemas.microsoft.com/office/drawing/2014/chartex" xmlns:cx1="http://schemas.microsoft.com/office/drawing/2015/9/8/chartex" xmlns:cx2="http://schemas.microsoft.com/office/drawing/2015/10/21/chartex" xmlns:cx3="http://schemas.microsoft.com/office/drawing/2016/5/9/chartex" xmlns:cx4="http://schemas.microsoft.com/office/drawing/2016/5/10/chartex" xmlns:cx5="http://schemas.microsoft.com/office/drawing/2016/5/11/chartex" xmlns:cx6="http://schemas.microsoft.com/office/drawing/2016/5/12/chartex" xmlns:cx7="http://schemas.microsoft.com/office/drawing/2016/5/13/chartex" xmlns:cx8="http://schemas.microsoft.com/office/drawing/2016/5/14/chartex" xmlns:mc="http://schemas.openxmlformats.org/markup-compatibility/2006" xmlns:aink="http://schemas.microsoft.com/office/drawing/2016/ink" xmlns:am3d="http://schemas.microsoft.com/office/drawing/2017/model3d" xmlns:o="urn:schemas-microsoft-com:office:office" xmlns:oel="http://schemas.microsoft.com/office/2019/extlst" xmlns:r="http://schemas.openxmlformats.org/officeDocument/2006/relationships" xmlns:m="http://schemas.openxmlformats.org/officeDocument/2006/math" xmlns:v="urn:schemas-microsoft-com:vml" xmlns:wp14="http://schemas.microsoft.com/office/word/2010/wordprocessingDrawing" xmlns:wp="http://schemas.openxmlformats.org/drawingml/2006/wordprocessingDrawing" xmlns:w10="urn:schemas-microsoft-com:office:word" xmlns:w="http://schemas.openxmlformats.org/wordprocessingml/2006/main" xmlns:w14="http://schemas.microsoft.com/office/word/2010/wordml" xmlns:w15="http://schemas.microsoft.com/office/word/2012/wordml" xmlns:w16cex="http://schemas.microsoft.com/office/word/2018/wordml/cex" xmlns:w16cid="http://schemas.microsoft.com/office/word/2016/wordml/cid" xmlns:w16="http://schemas.microsoft.com/office/word/2018/wordml" xmlns:w16sdtdh="http://schemas.microsoft.com/office/word/2020/wordml/sdtdatahash" xmlns:w16se="http://schemas.microsoft.com/office/word/2015/wordml/symex" xmlns:wpg="http://schemas.microsoft.com/office/word/2010/wordprocessingGroup" xmlns:wpi="http://schemas.microsoft.com/office/word/2010/wordprocessingInk" xmlns:wne="http://schemas.microsoft.com/office/word/2006/wordml" xmlns:wps="http://schemas.microsoft.com/office/word/2010/wordprocessingShape" mc:Ignorable="w14 w15 w16se w16cid w16 w16cex w16sdtdh wp14">
+<w:document xmlns:wpc="http://schemas.microsoft.com/office/word/2010/wordprocessingCanvas" xmlns:cx="http://schemas.microsoft.com/office/drawing/2014/chartex" xmlns:cx1="http://schemas.microsoft.com/office/drawing/2015/9/8/chartex" xmlns:cx2="http://schemas.microsoft.com/office/drawing/2015/10/21/chartex" xmlns:cx3="http://schemas.microsoft.com/office/drawing/2016/5/9/chartex" xmlns:cx4="http://schemas.microsoft.com/office/drawing/2016/5/10/chartex" xmlns:cx5="http://schemas.microsoft.com/office/drawing/2016/5/11/chartex" xmlns:cx6="http://schemas.microsoft.com/office/drawing/2016/5/12/chartex" xmlns:cx7="http://schemas.microsoft.com/office/drawing/2016/5/13/chartex" xmlns:cx8="http://schemas.microsoft.com/office/drawing/2016/5/14/chartex" xmlns:mc="http://schemas.openxmlformats.org/markup-compatibility/2006" xmlns:aink="http://schemas.microsoft.com/office/drawing/2016/ink" xmlns:am3d="http://schemas.microsoft.com/office/drawing/2017/model3d" xmlns:o="urn:schemas-microsoft-com:office:office" xmlns:oel="http://schemas.microsoft.com/office/2019/extlst" xmlns:r="http://schemas.openxmlformats.org/officeDocument/2006/relationships" xmlns:m="http://schemas.openxmlformats.org/officeDocument/2006/math" xmlns:v="urn:schemas-microsoft-com:vml" xmlns:wp14="http://schemas.microsoft.com/office/word/2010/wordprocessingDrawing" xmlns:wp="http://schemas.openxmlformats.org/drawingml/2006/wordprocessingDrawing" xmlns:w10="urn:schemas-microsoft-com:office:word" xmlns:w="http://schemas.openxmlformats.org/wordprocessingml/2006/main" xmlns:w14="http://schemas.microsoft.com/office/word/2010/wordml" xmlns:w15="http://schemas.microsoft.com/office/word/2012/wordml" xmlns:w16cex="http://schemas.microsoft.com/office/word/2018/wordml/cex" xmlns:w16cid="http://schemas.microsoft.com/office/word/2016/wordml/cid" xmlns:w16="http://schemas.microsoft.com/office/word/2018/wordml" xmlns:w16du="http://schemas.microsoft.com/office/word/2023/wordml/word16du" xmlns:w16sdtdh="http://schemas.microsoft.com/office/word/2020/wordml/sdtdatahash" xmlns:w16se="http://schemas.microsoft.com/office/word/2015/wordml/symex" xmlns:wpg="http://schemas.microsoft.com/office/word/2010/wordprocessingGroup" xmlns:wpi="http://schemas.microsoft.com/office/word/2010/wordprocessingInk" xmlns:wne="http://schemas.microsoft.com/office/word/2006/wordml" xmlns:wps="http://schemas.microsoft.com/office/word/2010/wordprocessingShape" mc:Ignorable="w14 w15 w16se w16cid w16 w16cex w16sdtdh w16du wp14">
   <w:body>
     <w:p>
       <w:pPr>
@@ -121,23 +121,7 @@
           <w:sz w:val="24"/>
           <w:szCs w:val="24"/>
         </w:rPr>
-        <w:t xml:space="preserve">. I risultati sono riportati di seguito. È importante, però, specificare che nell’analisi non è stato tenuto in conto il modulo contenente il codice generato da </w:t>
-      </w:r>
-      <w:proofErr w:type="spellStart"/>
-      <w:r>
-        <w:rPr>
-          <w:sz w:val="24"/>
-          <w:szCs w:val="24"/>
-        </w:rPr>
-        <w:t>Jooq</w:t>
-      </w:r>
-      <w:proofErr w:type="spellEnd"/>
-      <w:r>
-        <w:rPr>
-          <w:sz w:val="24"/>
-          <w:szCs w:val="24"/>
-        </w:rPr>
-        <w:t>.</w:t>
+        <w:t>. I risultati sono riportati di seguito. È importante, però, specificare che nell’analisi non è stato tenuto in conto il modulo contenente il codice generato da Jooq.</w:t>
       </w:r>
     </w:p>
     <w:p>
@@ -387,7 +371,6 @@
         </w:rPr>
         <w:t xml:space="preserve">’unica classe ad avere questo difetto è la classe </w:t>
       </w:r>
-      <w:proofErr w:type="spellStart"/>
       <w:r>
         <w:rPr>
           <w:i/>
@@ -397,7 +380,6 @@
         </w:rPr>
         <w:t>DataService</w:t>
       </w:r>
-      <w:proofErr w:type="spellEnd"/>
       <w:r>
         <w:rPr>
           <w:sz w:val="24"/>
@@ -757,23 +739,7 @@
           <w:sz w:val="24"/>
           <w:szCs w:val="24"/>
         </w:rPr>
-        <w:t xml:space="preserve">. C’è invece un alto accoppiamento tra model e i moduli dell’interfaccia. Questo fatto però, è inevitabile, poiché le interfacce devono notificare in molte occasioni la classe </w:t>
-      </w:r>
-      <w:proofErr w:type="spellStart"/>
-      <w:r>
-        <w:rPr>
-          <w:sz w:val="24"/>
-          <w:szCs w:val="24"/>
-        </w:rPr>
-        <w:t>DataService</w:t>
-      </w:r>
-      <w:proofErr w:type="spellEnd"/>
-      <w:r>
-        <w:rPr>
-          <w:sz w:val="24"/>
-          <w:szCs w:val="24"/>
-        </w:rPr>
-        <w:t>, contenuta in model, poiché fa da controller.</w:t>
+        <w:t>. C’è invece un alto accoppiamento tra model e i moduli dell’interfaccia. Questo fatto però, è inevitabile, poiché le interfacce devono notificare in molte occasioni la classe DataService, contenuta in model, poiché fa da controller.</w:t>
       </w:r>
     </w:p>
     <w:p>
@@ -885,7 +851,6 @@
         </w:rPr>
         <w:t xml:space="preserve">. Si possono definire anche gli </w:t>
       </w:r>
-      <w:proofErr w:type="spellStart"/>
       <w:r>
         <w:rPr>
           <w:i/>
@@ -893,17 +858,7 @@
           <w:sz w:val="24"/>
           <w:szCs w:val="24"/>
         </w:rPr>
-        <w:t>antipattern</w:t>
-      </w:r>
-      <w:proofErr w:type="spellEnd"/>
-      <w:r>
-        <w:rPr>
-          <w:i/>
-          <w:iCs/>
-          <w:sz w:val="24"/>
-          <w:szCs w:val="24"/>
-        </w:rPr>
-        <w:t xml:space="preserve">, </w:t>
+        <w:t xml:space="preserve">antipattern, </w:t>
       </w:r>
       <w:r>
         <w:rPr>
@@ -970,7 +925,6 @@
           <w:szCs w:val="32"/>
         </w:rPr>
       </w:pPr>
-      <w:proofErr w:type="spellStart"/>
       <w:r>
         <w:rPr>
           <w:b/>
@@ -978,17 +932,7 @@
           <w:sz w:val="32"/>
           <w:szCs w:val="32"/>
         </w:rPr>
-        <w:t>Delegation</w:t>
-      </w:r>
-      <w:proofErr w:type="spellEnd"/>
-      <w:r>
-        <w:rPr>
-          <w:b/>
-          <w:bCs/>
-          <w:sz w:val="32"/>
-          <w:szCs w:val="32"/>
-        </w:rPr>
-        <w:t xml:space="preserve"> Pattern</w:t>
+        <w:t>Delegation Pattern</w:t>
       </w:r>
       <w:r>
         <w:rPr>
@@ -1322,7 +1266,7 @@
 </file>
 
 <file path=word/numbering.xml><?xml version="1.0" encoding="utf-8"?>
-<w:numbering xmlns:wpc="http://schemas.microsoft.com/office/word/2010/wordprocessingCanvas" xmlns:cx="http://schemas.microsoft.com/office/drawing/2014/chartex" xmlns:cx1="http://schemas.microsoft.com/office/drawing/2015/9/8/chartex" xmlns:cx2="http://schemas.microsoft.com/office/drawing/2015/10/21/chartex" xmlns:cx3="http://schemas.microsoft.com/office/drawing/2016/5/9/chartex" xmlns:cx4="http://schemas.microsoft.com/office/drawing/2016/5/10/chartex" xmlns:cx5="http://schemas.microsoft.com/office/drawing/2016/5/11/chartex" xmlns:cx6="http://schemas.microsoft.com/office/drawing/2016/5/12/chartex" xmlns:cx7="http://schemas.microsoft.com/office/drawing/2016/5/13/chartex" xmlns:cx8="http://schemas.microsoft.com/office/drawing/2016/5/14/chartex" xmlns:mc="http://schemas.openxmlformats.org/markup-compatibility/2006" xmlns:aink="http://schemas.microsoft.com/office/drawing/2016/ink" xmlns:am3d="http://schemas.microsoft.com/office/drawing/2017/model3d" xmlns:o="urn:schemas-microsoft-com:office:office" xmlns:oel="http://schemas.microsoft.com/office/2019/extlst" xmlns:r="http://schemas.openxmlformats.org/officeDocument/2006/relationships" xmlns:m="http://schemas.openxmlformats.org/officeDocument/2006/math" xmlns:v="urn:schemas-microsoft-com:vml" xmlns:wp14="http://schemas.microsoft.com/office/word/2010/wordprocessingDrawing" xmlns:wp="http://schemas.openxmlformats.org/drawingml/2006/wordprocessingDrawing" xmlns:w10="urn:schemas-microsoft-com:office:word" xmlns:w="http://schemas.openxmlformats.org/wordprocessingml/2006/main" xmlns:w14="http://schemas.microsoft.com/office/word/2010/wordml" xmlns:w15="http://schemas.microsoft.com/office/word/2012/wordml" xmlns:w16cex="http://schemas.microsoft.com/office/word/2018/wordml/cex" xmlns:w16cid="http://schemas.microsoft.com/office/word/2016/wordml/cid" xmlns:w16="http://schemas.microsoft.com/office/word/2018/wordml" xmlns:w16sdtdh="http://schemas.microsoft.com/office/word/2020/wordml/sdtdatahash" xmlns:w16se="http://schemas.microsoft.com/office/word/2015/wordml/symex" xmlns:wpg="http://schemas.microsoft.com/office/word/2010/wordprocessingGroup" xmlns:wpi="http://schemas.microsoft.com/office/word/2010/wordprocessingInk" xmlns:wne="http://schemas.microsoft.com/office/word/2006/wordml" xmlns:wps="http://schemas.microsoft.com/office/word/2010/wordprocessingShape" mc:Ignorable="w14 w15 w16se w16cid w16 w16cex w16sdtdh wp14">
+<w:numbering xmlns:wpc="http://schemas.microsoft.com/office/word/2010/wordprocessingCanvas" xmlns:cx="http://schemas.microsoft.com/office/drawing/2014/chartex" xmlns:cx1="http://schemas.microsoft.com/office/drawing/2015/9/8/chartex" xmlns:cx2="http://schemas.microsoft.com/office/drawing/2015/10/21/chartex" xmlns:cx3="http://schemas.microsoft.com/office/drawing/2016/5/9/chartex" xmlns:cx4="http://schemas.microsoft.com/office/drawing/2016/5/10/chartex" xmlns:cx5="http://schemas.microsoft.com/office/drawing/2016/5/11/chartex" xmlns:cx6="http://schemas.microsoft.com/office/drawing/2016/5/12/chartex" xmlns:cx7="http://schemas.microsoft.com/office/drawing/2016/5/13/chartex" xmlns:cx8="http://schemas.microsoft.com/office/drawing/2016/5/14/chartex" xmlns:mc="http://schemas.openxmlformats.org/markup-compatibility/2006" xmlns:aink="http://schemas.microsoft.com/office/drawing/2016/ink" xmlns:am3d="http://schemas.microsoft.com/office/drawing/2017/model3d" xmlns:o="urn:schemas-microsoft-com:office:office" xmlns:oel="http://schemas.microsoft.com/office/2019/extlst" xmlns:r="http://schemas.openxmlformats.org/officeDocument/2006/relationships" xmlns:m="http://schemas.openxmlformats.org/officeDocument/2006/math" xmlns:v="urn:schemas-microsoft-com:vml" xmlns:wp14="http://schemas.microsoft.com/office/word/2010/wordprocessingDrawing" xmlns:wp="http://schemas.openxmlformats.org/drawingml/2006/wordprocessingDrawing" xmlns:w10="urn:schemas-microsoft-com:office:word" xmlns:w="http://schemas.openxmlformats.org/wordprocessingml/2006/main" xmlns:w14="http://schemas.microsoft.com/office/word/2010/wordml" xmlns:w15="http://schemas.microsoft.com/office/word/2012/wordml" xmlns:w16cex="http://schemas.microsoft.com/office/word/2018/wordml/cex" xmlns:w16cid="http://schemas.microsoft.com/office/word/2016/wordml/cid" xmlns:w16="http://schemas.microsoft.com/office/word/2018/wordml" xmlns:w16du="http://schemas.microsoft.com/office/word/2023/wordml/word16du" xmlns:w16sdtdh="http://schemas.microsoft.com/office/word/2020/wordml/sdtdatahash" xmlns:w16se="http://schemas.microsoft.com/office/word/2015/wordml/symex" xmlns:wpg="http://schemas.microsoft.com/office/word/2010/wordprocessingGroup" xmlns:wpi="http://schemas.microsoft.com/office/word/2010/wordprocessingInk" xmlns:wne="http://schemas.microsoft.com/office/word/2006/wordml" xmlns:wps="http://schemas.microsoft.com/office/word/2010/wordprocessingShape" mc:Ignorable="w14 w15 w16se w16cid w16 w16cex w16sdtdh w16du wp14">
   <w:abstractNum w:abstractNumId="0" w15:restartNumberingAfterBreak="0">
     <w:nsid w:val="5D3C03F2"/>
     <w:multiLevelType w:val="hybridMultilevel"/>
@@ -1443,7 +1387,7 @@
 </file>
 
 <file path=word/styles.xml><?xml version="1.0" encoding="utf-8"?>
-<w:styles xmlns:mc="http://schemas.openxmlformats.org/markup-compatibility/2006" xmlns:r="http://schemas.openxmlformats.org/officeDocument/2006/relationships" xmlns:w="http://schemas.openxmlformats.org/wordprocessingml/2006/main" xmlns:w14="http://schemas.microsoft.com/office/word/2010/wordml" xmlns:w15="http://schemas.microsoft.com/office/word/2012/wordml" xmlns:w16cex="http://schemas.microsoft.com/office/word/2018/wordml/cex" xmlns:w16cid="http://schemas.microsoft.com/office/word/2016/wordml/cid" xmlns:w16="http://schemas.microsoft.com/office/word/2018/wordml" xmlns:w16sdtdh="http://schemas.microsoft.com/office/word/2020/wordml/sdtdatahash" xmlns:w16se="http://schemas.microsoft.com/office/word/2015/wordml/symex" mc:Ignorable="w14 w15 w16se w16cid w16 w16cex w16sdtdh">
+<w:styles xmlns:mc="http://schemas.openxmlformats.org/markup-compatibility/2006" xmlns:r="http://schemas.openxmlformats.org/officeDocument/2006/relationships" xmlns:w="http://schemas.openxmlformats.org/wordprocessingml/2006/main" xmlns:w14="http://schemas.microsoft.com/office/word/2010/wordml" xmlns:w15="http://schemas.microsoft.com/office/word/2012/wordml" xmlns:w16cex="http://schemas.microsoft.com/office/word/2018/wordml/cex" xmlns:w16cid="http://schemas.microsoft.com/office/word/2016/wordml/cid" xmlns:w16="http://schemas.microsoft.com/office/word/2018/wordml" xmlns:w16du="http://schemas.microsoft.com/office/word/2023/wordml/word16du" xmlns:w16sdtdh="http://schemas.microsoft.com/office/word/2020/wordml/sdtdatahash" xmlns:w16se="http://schemas.microsoft.com/office/word/2015/wordml/symex" mc:Ignorable="w14 w15 w16se w16cid w16 w16cex w16sdtdh w16du">
   <w:docDefaults>
     <w:rPrDefault>
       <w:rPr>

</xml_diff>